<commit_message>
feat: Add a comprehensive quiz application with GUI and question management
- Implemented a Tkinter-based quiz application (quiz_app.py) that allows users to answer questions, track scores, and navigate through questions.
- Added functionality to load questions from a JSON file and display them with options for single choice, true/false, and fill-in-the-blank formats.
- Included a question overview feature for easy navigation between questions.
- Enhanced user experience with feedback on answers and score tracking.

docs: Update documentation for bus concepts and cloud computing

- Expanded the documentation on bus concepts, including definitions, classifications, and performance metrics.
- Added detailed explanations of normalized and denormalized floating-point representations.
- Revised fill-in-the-blank questions and true/false statements related to cloud computing, ensuring clarity and accuracy.
</commit_message>
<xml_diff>
--- a/课堂练习/《计算机组成原理》每课练习1126.docx
+++ b/课堂练习/《计算机组成原理》每课练习1126.docx
@@ -211,6 +211,7 @@
         <w:rPr>
           <w:rFonts w:hint="eastAsia" w:ascii="宋体" w:hAnsi="宋体" w:eastAsia="宋体"/>
           <w:szCs w:val="21"/>
+          <w:u w:val="single"/>
         </w:rPr>
         <w:t>A．</w:t>
       </w:r>
@@ -218,6 +219,7 @@
         <w:rPr>
           <w:rFonts w:hint="eastAsia" w:ascii="宋体" w:hAnsi="宋体" w:eastAsia="宋体"/>
           <w:szCs w:val="21"/>
+          <w:u w:val="single"/>
           <w:lang w:val="en-US" w:eastAsia="zh-CN"/>
         </w:rPr>
         <w:t>电子元件</w:t>
@@ -490,6 +492,7 @@
         <w:rPr>
           <w:rFonts w:ascii="宋体" w:hAnsi="宋体" w:eastAsia="宋体"/>
           <w:szCs w:val="21"/>
+          <w:u w:val="single"/>
         </w:rPr>
         <w:t>D</w:t>
       </w:r>
@@ -497,6 +500,7 @@
         <w:rPr>
           <w:rFonts w:hint="eastAsia" w:ascii="宋体" w:hAnsi="宋体" w:eastAsia="宋体"/>
           <w:szCs w:val="21"/>
+          <w:u w:val="single"/>
         </w:rPr>
         <w:t>．</w:t>
       </w:r>
@@ -504,6 +508,7 @@
         <w:rPr>
           <w:rFonts w:hint="eastAsia" w:ascii="宋体" w:hAnsi="宋体" w:eastAsia="宋体"/>
           <w:szCs w:val="21"/>
+          <w:u w:val="single"/>
           <w:lang w:val="en-US" w:eastAsia="zh-CN"/>
         </w:rPr>
         <w:t>能量</w:t>
@@ -665,6 +670,7 @@
         <w:rPr>
           <w:rFonts w:hint="default" w:ascii="宋体" w:hAnsi="宋体" w:eastAsia="宋体"/>
           <w:szCs w:val="21"/>
+          <w:u w:val="single"/>
           <w:lang w:val="en-US" w:eastAsia="zh-CN"/>
         </w:rPr>
       </w:pPr>
@@ -736,6 +742,7 @@
         <w:rPr>
           <w:rFonts w:ascii="宋体" w:hAnsi="宋体" w:eastAsia="宋体"/>
           <w:szCs w:val="21"/>
+          <w:u w:val="single"/>
         </w:rPr>
         <w:t>D</w:t>
       </w:r>
@@ -743,6 +750,7 @@
         <w:rPr>
           <w:rFonts w:hint="eastAsia" w:ascii="宋体" w:hAnsi="宋体" w:eastAsia="宋体"/>
           <w:szCs w:val="21"/>
+          <w:u w:val="single"/>
         </w:rPr>
         <w:t>．</w:t>
       </w:r>
@@ -750,6 +758,7 @@
         <w:rPr>
           <w:rFonts w:hint="eastAsia" w:ascii="宋体" w:hAnsi="宋体" w:eastAsia="宋体"/>
           <w:szCs w:val="21"/>
+          <w:u w:val="single"/>
           <w:lang w:val="en-US" w:eastAsia="zh-CN"/>
         </w:rPr>
         <w:t>对等大型主机协同工作系统</w:t>
@@ -812,6 +821,7 @@
         <w:rPr>
           <w:rFonts w:hint="default" w:ascii="宋体" w:hAnsi="宋体" w:eastAsia="宋体"/>
           <w:szCs w:val="21"/>
+          <w:u w:val="single"/>
           <w:lang w:val="en-US" w:eastAsia="zh-CN"/>
         </w:rPr>
       </w:pPr>
@@ -826,6 +836,7 @@
         <w:rPr>
           <w:rFonts w:hint="eastAsia" w:ascii="宋体" w:hAnsi="宋体" w:eastAsia="宋体"/>
           <w:szCs w:val="21"/>
+          <w:u w:val="single"/>
           <w:lang w:val="en-US" w:eastAsia="zh-CN"/>
         </w:rPr>
         <w:t>云计算对服务器端的要求非常高，必须是大型服务器或其集群</w:t>
@@ -1065,6 +1076,7 @@
         <w:rPr>
           <w:rFonts w:hint="eastAsia" w:ascii="宋体" w:hAnsi="宋体" w:eastAsia="宋体"/>
           <w:szCs w:val="21"/>
+          <w:u w:val="single"/>
           <w:lang w:val="en-US" w:eastAsia="zh-CN"/>
         </w:rPr>
       </w:pPr>
@@ -1137,12 +1149,21 @@
           <w:rFonts w:ascii="宋体" w:hAnsi="宋体" w:eastAsia="宋体"/>
           <w:szCs w:val="21"/>
         </w:rPr>
-        <w:t xml:space="preserve">   D</w:t>
+        <w:t xml:space="preserve">   </w:t>
+      </w:r>
+      <w:r>
+        <w:rPr>
+          <w:rFonts w:ascii="宋体" w:hAnsi="宋体" w:eastAsia="宋体"/>
+          <w:szCs w:val="21"/>
+          <w:u w:val="single"/>
+        </w:rPr>
+        <w:t>D</w:t>
       </w:r>
       <w:r>
         <w:rPr>
           <w:rFonts w:hint="eastAsia" w:ascii="宋体" w:hAnsi="宋体" w:eastAsia="宋体"/>
           <w:szCs w:val="21"/>
+          <w:u w:val="single"/>
         </w:rPr>
         <w:t>．</w:t>
       </w:r>
@@ -1150,6 +1171,7 @@
         <w:rPr>
           <w:rFonts w:hint="eastAsia" w:ascii="宋体" w:hAnsi="宋体" w:eastAsia="宋体"/>
           <w:szCs w:val="21"/>
+          <w:u w:val="single"/>
           <w:lang w:val="en-US" w:eastAsia="zh-CN"/>
         </w:rPr>
         <w:t>医疗云服务的电子病历</w:t>
@@ -1317,6 +1339,7 @@
         <w:rPr>
           <w:rFonts w:ascii="宋体" w:hAnsi="宋体" w:eastAsia="宋体"/>
           <w:szCs w:val="21"/>
+          <w:u w:val="single"/>
         </w:rPr>
         <w:t>D</w:t>
       </w:r>
@@ -1324,6 +1347,7 @@
         <w:rPr>
           <w:rFonts w:hint="eastAsia" w:ascii="宋体" w:hAnsi="宋体" w:eastAsia="宋体"/>
           <w:szCs w:val="21"/>
+          <w:u w:val="single"/>
         </w:rPr>
         <w:t>．</w:t>
       </w:r>
@@ -1331,6 +1355,7 @@
         <w:rPr>
           <w:rFonts w:hint="eastAsia" w:ascii="宋体" w:hAnsi="宋体" w:eastAsia="宋体"/>
           <w:szCs w:val="21"/>
+          <w:u w:val="single"/>
           <w:lang w:val="en-US" w:eastAsia="zh-CN"/>
         </w:rPr>
         <w:t>应用程序</w:t>
@@ -1460,12 +1485,21 @@
           <w:rFonts w:ascii="宋体" w:hAnsi="宋体" w:eastAsia="宋体"/>
           <w:szCs w:val="21"/>
         </w:rPr>
-        <w:t xml:space="preserve">   B</w:t>
+        <w:t xml:space="preserve">   </w:t>
+      </w:r>
+      <w:r>
+        <w:rPr>
+          <w:rFonts w:ascii="宋体" w:hAnsi="宋体" w:eastAsia="宋体"/>
+          <w:szCs w:val="21"/>
+          <w:u w:val="single"/>
+        </w:rPr>
+        <w:t>B</w:t>
       </w:r>
       <w:r>
         <w:rPr>
           <w:rFonts w:hint="eastAsia" w:ascii="宋体" w:hAnsi="宋体" w:eastAsia="宋体"/>
           <w:szCs w:val="21"/>
+          <w:u w:val="single"/>
         </w:rPr>
         <w:t>．</w:t>
       </w:r>
@@ -1473,6 +1507,7 @@
         <w:rPr>
           <w:rFonts w:hint="eastAsia" w:ascii="宋体" w:hAnsi="宋体" w:eastAsia="宋体"/>
           <w:szCs w:val="21"/>
+          <w:u w:val="single"/>
           <w:lang w:val="en-US" w:eastAsia="zh-CN"/>
         </w:rPr>
         <w:t>分布式文件系统</w:t>
@@ -1664,6 +1699,7 @@
         <w:rPr>
           <w:rFonts w:hint="default" w:ascii="宋体" w:hAnsi="宋体" w:eastAsia="宋体"/>
           <w:szCs w:val="21"/>
+          <w:u w:val="single"/>
           <w:lang w:val="en-US" w:eastAsia="zh-CN"/>
         </w:rPr>
       </w:pPr>
@@ -1671,6 +1707,7 @@
         <w:rPr>
           <w:rFonts w:ascii="宋体" w:hAnsi="宋体" w:eastAsia="宋体"/>
           <w:szCs w:val="21"/>
+          <w:u w:val="single"/>
         </w:rPr>
         <w:t>B</w:t>
       </w:r>
@@ -1678,6 +1715,7 @@
         <w:rPr>
           <w:rFonts w:hint="eastAsia" w:ascii="宋体" w:hAnsi="宋体" w:eastAsia="宋体"/>
           <w:szCs w:val="21"/>
+          <w:u w:val="single"/>
         </w:rPr>
         <w:t>．</w:t>
       </w:r>
@@ -1685,6 +1723,7 @@
         <w:rPr>
           <w:rFonts w:hint="eastAsia" w:ascii="宋体" w:hAnsi="宋体" w:eastAsia="宋体"/>
           <w:szCs w:val="21"/>
+          <w:u w:val="single"/>
           <w:lang w:val="en-US" w:eastAsia="zh-CN"/>
         </w:rPr>
         <w:t>不</w:t>
@@ -1693,6 +1732,7 @@
         <w:rPr>
           <w:rFonts w:hint="eastAsia" w:ascii="宋体" w:hAnsi="宋体" w:eastAsia="宋体"/>
           <w:szCs w:val="21"/>
+          <w:u w:val="single"/>
         </w:rPr>
         <w:t>可动态伸缩</w:t>
       </w:r>
@@ -1700,6 +1740,7 @@
         <w:rPr>
           <w:rFonts w:hint="eastAsia" w:ascii="宋体" w:hAnsi="宋体" w:eastAsia="宋体"/>
           <w:szCs w:val="21"/>
+          <w:u w:val="single"/>
           <w:lang w:eastAsia="zh-CN"/>
         </w:rPr>
         <w:t>、</w:t>
@@ -1708,6 +1749,7 @@
         <w:rPr>
           <w:rFonts w:hint="eastAsia" w:ascii="宋体" w:hAnsi="宋体" w:eastAsia="宋体"/>
           <w:szCs w:val="21"/>
+          <w:u w:val="single"/>
           <w:lang w:val="en-US" w:eastAsia="zh-CN"/>
         </w:rPr>
         <w:t>强调构架稳定</w:t>
@@ -1923,6 +1965,7 @@
         <w:rPr>
           <w:rFonts w:hint="eastAsia" w:ascii="宋体" w:hAnsi="宋体" w:eastAsia="宋体"/>
           <w:szCs w:val="21"/>
+          <w:u w:val="single"/>
         </w:rPr>
         <w:t>C．</w:t>
       </w:r>
@@ -1930,9 +1973,18 @@
         <w:rPr>
           <w:rFonts w:hint="eastAsia" w:ascii="宋体" w:hAnsi="宋体" w:eastAsia="宋体"/>
           <w:szCs w:val="21"/>
-          <w:lang w:val="en-US" w:eastAsia="zh-CN"/>
-        </w:rPr>
-        <w:t xml:space="preserve">协作云  </w:t>
+          <w:u w:val="single"/>
+          <w:lang w:val="en-US" w:eastAsia="zh-CN"/>
+        </w:rPr>
+        <w:t xml:space="preserve">协作云 </w:t>
+      </w:r>
+      <w:r>
+        <w:rPr>
+          <w:rFonts w:hint="eastAsia" w:ascii="宋体" w:hAnsi="宋体" w:eastAsia="宋体"/>
+          <w:szCs w:val="21"/>
+          <w:lang w:val="en-US" w:eastAsia="zh-CN"/>
+        </w:rPr>
+        <w:t xml:space="preserve"> </w:t>
       </w:r>
       <w:r>
         <w:rPr>
@@ -2098,14 +2150,154 @@
           <w:rFonts w:ascii="宋体" w:hAnsi="宋体" w:eastAsia="宋体"/>
           <w:szCs w:val="21"/>
         </w:rPr>
-        <w:t xml:space="preserve">   </w:t>
+        <w:t xml:space="preserve">  </w:t>
+      </w:r>
+      <w:r>
+        <w:rPr>
+          <w:rFonts w:ascii="宋体" w:hAnsi="宋体" w:eastAsia="宋体"/>
+          <w:szCs w:val="21"/>
+          <w:u w:val="single"/>
+        </w:rPr>
+        <w:t xml:space="preserve"> </w:t>
       </w:r>
       <w:r>
         <w:rPr>
           <w:rFonts w:hint="eastAsia" w:ascii="宋体" w:hAnsi="宋体" w:eastAsia="宋体"/>
           <w:szCs w:val="21"/>
+          <w:u w:val="single"/>
         </w:rPr>
         <w:t>C．</w:t>
+      </w:r>
+      <w:r>
+        <w:rPr>
+          <w:rFonts w:ascii="宋体" w:hAnsi="宋体" w:eastAsia="宋体" w:cs="宋体"/>
+          <w:spacing w:val="-6"/>
+          <w:u w:val="single"/>
+          <w:lang w:eastAsia="zh-CN"/>
+        </w:rPr>
+        <w:t>OpenStack</w:t>
+      </w:r>
+      <w:r>
+        <w:rPr>
+          <w:rFonts w:ascii="宋体" w:hAnsi="宋体" w:eastAsia="宋体"/>
+          <w:szCs w:val="21"/>
+        </w:rPr>
+        <w:tab/>
+      </w:r>
+      <w:r>
+        <w:rPr>
+          <w:rFonts w:hint="eastAsia" w:ascii="宋体" w:hAnsi="宋体" w:eastAsia="宋体"/>
+          <w:szCs w:val="21"/>
+          <w:lang w:val="en-US" w:eastAsia="zh-CN"/>
+        </w:rPr>
+        <w:t xml:space="preserve">    </w:t>
+      </w:r>
+      <w:r>
+        <w:rPr>
+          <w:rFonts w:ascii="宋体" w:hAnsi="宋体" w:eastAsia="宋体"/>
+          <w:szCs w:val="21"/>
+        </w:rPr>
+        <w:t>D</w:t>
+      </w:r>
+      <w:r>
+        <w:rPr>
+          <w:rFonts w:hint="eastAsia" w:ascii="宋体" w:hAnsi="宋体" w:eastAsia="宋体"/>
+          <w:szCs w:val="21"/>
+        </w:rPr>
+        <w:t>．</w:t>
+      </w:r>
+      <w:r>
+        <w:rPr>
+          <w:rFonts w:hint="eastAsia" w:ascii="宋体" w:hAnsi="宋体" w:eastAsia="宋体"/>
+          <w:szCs w:val="21"/>
+          <w:lang w:val="en-US" w:eastAsia="zh-CN"/>
+        </w:rPr>
+        <w:t>AWS</w:t>
+      </w:r>
+    </w:p>
+    <w:p>
+      <w:pPr>
+        <w:rPr>
+          <w:rFonts w:hint="eastAsia" w:ascii="宋体" w:hAnsi="宋体" w:eastAsia="宋体"/>
+          <w:szCs w:val="21"/>
+        </w:rPr>
+      </w:pPr>
+      <w:r>
+        <w:rPr>
+          <w:rFonts w:hint="eastAsia" w:ascii="宋体" w:hAnsi="宋体" w:eastAsia="宋体"/>
+          <w:szCs w:val="21"/>
+          <w:lang w:val="en-US" w:eastAsia="zh-CN"/>
+        </w:rPr>
+        <w:t>11</w:t>
+      </w:r>
+      <w:r>
+        <w:rPr>
+          <w:rFonts w:hint="eastAsia" w:ascii="宋体" w:hAnsi="宋体" w:eastAsia="宋体"/>
+          <w:szCs w:val="21"/>
+        </w:rPr>
+        <w:t>.</w:t>
+      </w:r>
+      <w:r>
+        <w:rPr>
+          <w:rFonts w:hint="eastAsia" w:ascii="宋体" w:hAnsi="宋体" w:eastAsia="宋体"/>
+          <w:szCs w:val="21"/>
+          <w:lang w:val="en-US" w:eastAsia="zh-CN"/>
+        </w:rPr>
+        <w:t>为了用户</w:t>
+      </w:r>
+      <w:r>
+        <w:rPr>
+          <w:rFonts w:hint="default" w:ascii="宋体" w:hAnsi="宋体" w:eastAsia="宋体"/>
+          <w:szCs w:val="21"/>
+          <w:lang w:val="en-US" w:eastAsia="zh-CN"/>
+        </w:rPr>
+        <w:t>实现跨平台办公和移动办公</w:t>
+      </w:r>
+      <w:r>
+        <w:rPr>
+          <w:rFonts w:hint="eastAsia" w:ascii="宋体" w:hAnsi="宋体" w:eastAsia="宋体"/>
+          <w:szCs w:val="21"/>
+          <w:lang w:val="en-US" w:eastAsia="zh-CN"/>
+        </w:rPr>
+        <w:t>，可以通过任何终端访问自己的桌面，这种应用场合为</w:t>
+      </w:r>
+      <w:r>
+        <w:rPr>
+          <w:rFonts w:hint="eastAsia" w:ascii="宋体" w:hAnsi="宋体" w:eastAsia="宋体"/>
+          <w:szCs w:val="21"/>
+        </w:rPr>
+        <w:t xml:space="preserve">（ </w:t>
+      </w:r>
+      <w:r>
+        <w:rPr>
+          <w:rFonts w:ascii="宋体" w:hAnsi="宋体" w:eastAsia="宋体"/>
+          <w:szCs w:val="21"/>
+        </w:rPr>
+        <w:t xml:space="preserve">    </w:t>
+      </w:r>
+      <w:r>
+        <w:rPr>
+          <w:rFonts w:hint="eastAsia" w:ascii="宋体" w:hAnsi="宋体" w:eastAsia="宋体"/>
+          <w:szCs w:val="21"/>
+        </w:rPr>
+        <w:t>）。</w:t>
+      </w:r>
+    </w:p>
+    <w:p>
+      <w:pPr>
+        <w:ind w:firstLine="320" w:firstLineChars="100"/>
+        <w:rPr>
+          <w:rFonts w:hint="default" w:ascii="宋体" w:hAnsi="宋体" w:eastAsia="宋体"/>
+          <w:szCs w:val="21"/>
+          <w:lang w:val="en-US" w:eastAsia="zh-CN"/>
+        </w:rPr>
+      </w:pPr>
+      <w:r>
+        <w:rPr>
+          <w:rFonts w:hint="eastAsia" w:ascii="宋体" w:hAnsi="宋体" w:eastAsia="宋体"/>
+          <w:szCs w:val="21"/>
+        </w:rPr>
+        <w:t>A．</w:t>
       </w:r>
       <w:r>
         <w:rPr>
@@ -2113,7 +2305,7 @@
           <w:spacing w:val="-6"/>
           <w:lang w:eastAsia="zh-CN"/>
         </w:rPr>
-        <w:t>OpenStack</w:t>
+        <w:t>企业私有云</w:t>
       </w:r>
       <w:r>
         <w:rPr>
@@ -2124,6 +2316,20 @@
       </w:r>
       <w:r>
         <w:rPr>
+          <w:rFonts w:ascii="宋体" w:hAnsi="宋体" w:eastAsia="宋体"/>
+          <w:szCs w:val="21"/>
+        </w:rPr>
+        <w:tab/>
+      </w:r>
+      <w:r>
+        <w:rPr>
+          <w:rFonts w:ascii="宋体" w:hAnsi="宋体" w:eastAsia="宋体"/>
+          <w:szCs w:val="21"/>
+        </w:rPr>
+        <w:tab/>
+      </w:r>
+      <w:r>
+        <w:rPr>
           <w:rFonts w:hint="eastAsia" w:ascii="宋体" w:hAnsi="宋体" w:eastAsia="宋体"/>
           <w:szCs w:val="21"/>
           <w:lang w:val="en-US" w:eastAsia="zh-CN"/>
@@ -2135,7 +2341,21 @@
           <w:rFonts w:ascii="宋体" w:hAnsi="宋体" w:eastAsia="宋体"/>
           <w:szCs w:val="21"/>
         </w:rPr>
-        <w:t>D</w:t>
+        <w:tab/>
+      </w:r>
+      <w:r>
+        <w:rPr>
+          <w:rFonts w:ascii="宋体" w:hAnsi="宋体" w:eastAsia="宋体"/>
+          <w:szCs w:val="21"/>
+        </w:rPr>
+        <w:tab/>
+      </w:r>
+      <w:r>
+        <w:rPr>
+          <w:rFonts w:ascii="宋体" w:hAnsi="宋体" w:eastAsia="宋体"/>
+          <w:szCs w:val="21"/>
+        </w:rPr>
+        <w:t xml:space="preserve">   B</w:t>
       </w:r>
       <w:r>
         <w:rPr>
@@ -2150,92 +2370,136 @@
           <w:szCs w:val="21"/>
           <w:lang w:val="en-US" w:eastAsia="zh-CN"/>
         </w:rPr>
-        <w:t>AWS</w:t>
-      </w:r>
-    </w:p>
-    <w:p>
-      <w:pPr>
+        <w:t>分布式桌面系统</w:t>
+      </w:r>
+    </w:p>
+    <w:p>
+      <w:pPr>
+        <w:ind w:firstLine="320" w:firstLineChars="100"/>
         <w:rPr>
           <w:rFonts w:hint="eastAsia" w:ascii="宋体" w:hAnsi="宋体" w:eastAsia="宋体"/>
           <w:szCs w:val="21"/>
+          <w:lang w:val="en-US" w:eastAsia="zh-CN"/>
         </w:rPr>
       </w:pPr>
       <w:r>
         <w:rPr>
           <w:rFonts w:hint="eastAsia" w:ascii="宋体" w:hAnsi="宋体" w:eastAsia="宋体"/>
           <w:szCs w:val="21"/>
-          <w:lang w:val="en-US" w:eastAsia="zh-CN"/>
-        </w:rPr>
-        <w:t>11</w:t>
+          <w:u w:val="single"/>
+        </w:rPr>
+        <w:t>C．</w:t>
+      </w:r>
+      <w:r>
+        <w:rPr>
+          <w:rFonts w:ascii="宋体" w:hAnsi="宋体" w:eastAsia="宋体" w:cs="宋体"/>
+          <w:spacing w:val="-6"/>
+          <w:u w:val="single"/>
+          <w:lang w:eastAsia="zh-CN"/>
+        </w:rPr>
+        <w:t>虚拟桌面</w:t>
+      </w:r>
+      <w:r>
+        <w:rPr>
+          <w:rFonts w:ascii="宋体" w:hAnsi="宋体" w:eastAsia="宋体"/>
+          <w:szCs w:val="21"/>
+        </w:rPr>
+        <w:tab/>
+      </w:r>
+      <w:r>
+        <w:rPr>
+          <w:rFonts w:ascii="宋体" w:hAnsi="宋体" w:eastAsia="宋体"/>
+          <w:szCs w:val="21"/>
+        </w:rPr>
+        <w:tab/>
+      </w:r>
+      <w:r>
+        <w:rPr>
+          <w:rFonts w:ascii="宋体" w:hAnsi="宋体" w:eastAsia="宋体"/>
+          <w:szCs w:val="21"/>
+        </w:rPr>
+        <w:t xml:space="preserve"> </w:t>
+      </w:r>
+      <w:r>
+        <w:rPr>
+          <w:rFonts w:ascii="宋体" w:hAnsi="宋体" w:eastAsia="宋体"/>
+          <w:szCs w:val="21"/>
+        </w:rPr>
+        <w:tab/>
+      </w:r>
+      <w:r>
+        <w:rPr>
+          <w:rFonts w:ascii="宋体" w:hAnsi="宋体" w:eastAsia="宋体"/>
+          <w:szCs w:val="21"/>
+        </w:rPr>
+        <w:tab/>
+      </w:r>
+      <w:r>
+        <w:rPr>
+          <w:rFonts w:ascii="宋体" w:hAnsi="宋体" w:eastAsia="宋体"/>
+          <w:szCs w:val="21"/>
+        </w:rPr>
+        <w:tab/>
+      </w:r>
+      <w:r>
+        <w:rPr>
+          <w:rFonts w:ascii="宋体" w:hAnsi="宋体" w:eastAsia="宋体"/>
+          <w:szCs w:val="21"/>
+        </w:rPr>
+        <w:tab/>
+      </w:r>
+      <w:r>
+        <w:rPr>
+          <w:rFonts w:ascii="宋体" w:hAnsi="宋体" w:eastAsia="宋体"/>
+          <w:szCs w:val="21"/>
+        </w:rPr>
+        <w:t xml:space="preserve">   D</w:t>
       </w:r>
       <w:r>
         <w:rPr>
           <w:rFonts w:hint="eastAsia" w:ascii="宋体" w:hAnsi="宋体" w:eastAsia="宋体"/>
           <w:szCs w:val="21"/>
         </w:rPr>
+        <w:t>．</w:t>
+      </w:r>
+      <w:r>
+        <w:rPr>
+          <w:rFonts w:hint="eastAsia" w:ascii="宋体" w:hAnsi="宋体" w:eastAsia="宋体"/>
+          <w:szCs w:val="21"/>
+          <w:lang w:val="en-US" w:eastAsia="zh-CN"/>
+        </w:rPr>
+        <w:t>综合办公虚拟机</w:t>
+      </w:r>
+    </w:p>
+    <w:p>
+      <w:pPr>
+        <w:rPr>
+          <w:rFonts w:hint="eastAsia" w:ascii="宋体" w:hAnsi="宋体" w:eastAsia="宋体"/>
+          <w:szCs w:val="21"/>
+        </w:rPr>
+      </w:pPr>
+      <w:r>
+        <w:rPr>
+          <w:rFonts w:hint="eastAsia" w:ascii="宋体" w:hAnsi="宋体" w:eastAsia="宋体"/>
+          <w:szCs w:val="21"/>
+          <w:lang w:val="en-US" w:eastAsia="zh-CN"/>
+        </w:rPr>
+        <w:t>12</w:t>
+      </w:r>
+      <w:r>
+        <w:rPr>
+          <w:rFonts w:hint="eastAsia" w:ascii="宋体" w:hAnsi="宋体" w:eastAsia="宋体"/>
+          <w:szCs w:val="21"/>
+        </w:rPr>
         <w:t>.</w:t>
       </w:r>
       <w:r>
         <w:rPr>
-          <w:rFonts w:hint="eastAsia" w:ascii="宋体" w:hAnsi="宋体" w:eastAsia="宋体"/>
-          <w:szCs w:val="21"/>
-          <w:lang w:val="en-US" w:eastAsia="zh-CN"/>
-        </w:rPr>
-        <w:t>为了用户</w:t>
-      </w:r>
-      <w:r>
-        <w:rPr>
-          <w:rFonts w:hint="default" w:ascii="宋体" w:hAnsi="宋体" w:eastAsia="宋体"/>
-          <w:szCs w:val="21"/>
-          <w:lang w:val="en-US" w:eastAsia="zh-CN"/>
-        </w:rPr>
-        <w:t>实现跨平台办公和移动办公</w:t>
-      </w:r>
-      <w:r>
-        <w:rPr>
-          <w:rFonts w:hint="eastAsia" w:ascii="宋体" w:hAnsi="宋体" w:eastAsia="宋体"/>
-          <w:szCs w:val="21"/>
-          <w:lang w:val="en-US" w:eastAsia="zh-CN"/>
-        </w:rPr>
-        <w:t>，可以通过任何终端访问自己的桌面，这种应用场合为</w:t>
-      </w:r>
-      <w:r>
-        <w:rPr>
-          <w:rFonts w:hint="eastAsia" w:ascii="宋体" w:hAnsi="宋体" w:eastAsia="宋体"/>
-          <w:szCs w:val="21"/>
-        </w:rPr>
-        <w:t xml:space="preserve">（ </w:t>
-      </w:r>
-      <w:r>
-        <w:rPr>
-          <w:rFonts w:ascii="宋体" w:hAnsi="宋体" w:eastAsia="宋体"/>
-          <w:szCs w:val="21"/>
-        </w:rPr>
-        <w:t xml:space="preserve">    </w:t>
-      </w:r>
-      <w:r>
-        <w:rPr>
-          <w:rFonts w:hint="eastAsia" w:ascii="宋体" w:hAnsi="宋体" w:eastAsia="宋体"/>
-          <w:szCs w:val="21"/>
-        </w:rPr>
-        <w:t>）。</w:t>
-      </w:r>
-    </w:p>
-    <w:p>
-      <w:pPr>
-        <w:ind w:firstLine="320" w:firstLineChars="100"/>
-        <w:rPr>
-          <w:rFonts w:hint="default" w:ascii="宋体" w:hAnsi="宋体" w:eastAsia="宋体"/>
-          <w:szCs w:val="21"/>
-          <w:lang w:val="en-US" w:eastAsia="zh-CN"/>
-        </w:rPr>
-      </w:pPr>
-      <w:r>
-        <w:rPr>
-          <w:rFonts w:hint="eastAsia" w:ascii="宋体" w:hAnsi="宋体" w:eastAsia="宋体"/>
-          <w:szCs w:val="21"/>
-        </w:rPr>
-        <w:t>A．</w:t>
+          <w:rFonts w:hint="eastAsia" w:ascii="宋体" w:hAnsi="宋体" w:eastAsia="宋体" w:cs="宋体"/>
+          <w:spacing w:val="-6"/>
+          <w:lang w:eastAsia="zh-CN"/>
+        </w:rPr>
+        <w:t>美国国家标准与技术研究院的云模型具有</w:t>
       </w:r>
       <w:r>
         <w:rPr>
@@ -2243,89 +2507,101 @@
           <w:spacing w:val="-6"/>
           <w:lang w:eastAsia="zh-CN"/>
         </w:rPr>
-        <w:t>企业私有云</w:t>
+        <w:t>三种服务模型</w:t>
+      </w:r>
+      <w:r>
+        <w:rPr>
+          <w:rFonts w:hint="eastAsia" w:ascii="宋体" w:hAnsi="宋体" w:eastAsia="宋体" w:cs="宋体"/>
+          <w:spacing w:val="-6"/>
+          <w:lang w:eastAsia="zh-CN"/>
+        </w:rPr>
+        <w:t>，</w:t>
+      </w:r>
+      <w:r>
+        <w:rPr>
+          <w:rFonts w:hint="eastAsia" w:ascii="宋体" w:hAnsi="宋体" w:eastAsia="宋体" w:cs="宋体"/>
+          <w:spacing w:val="-6"/>
+          <w:lang w:val="en-US" w:eastAsia="zh-CN"/>
+        </w:rPr>
+        <w:t>不包括</w:t>
+      </w:r>
+      <w:r>
+        <w:rPr>
+          <w:rFonts w:hint="eastAsia" w:ascii="宋体" w:hAnsi="宋体" w:eastAsia="宋体"/>
+          <w:szCs w:val="21"/>
+        </w:rPr>
+        <w:t xml:space="preserve">（ </w:t>
       </w:r>
       <w:r>
         <w:rPr>
           <w:rFonts w:ascii="宋体" w:hAnsi="宋体" w:eastAsia="宋体"/>
           <w:szCs w:val="21"/>
         </w:rPr>
-        <w:tab/>
-      </w:r>
+        <w:t xml:space="preserve">    </w:t>
+      </w:r>
+      <w:r>
+        <w:rPr>
+          <w:rFonts w:hint="eastAsia" w:ascii="宋体" w:hAnsi="宋体" w:eastAsia="宋体"/>
+          <w:szCs w:val="21"/>
+        </w:rPr>
+        <w:t>）。</w:t>
+      </w:r>
+    </w:p>
+    <w:p>
+      <w:pPr>
+        <w:ind w:firstLine="320" w:firstLineChars="100"/>
+        <w:rPr>
+          <w:rFonts w:hint="default" w:ascii="宋体" w:hAnsi="宋体" w:eastAsia="宋体"/>
+          <w:szCs w:val="21"/>
+          <w:lang w:val="en-US" w:eastAsia="zh-CN"/>
+        </w:rPr>
+      </w:pPr>
+      <w:r>
+        <w:rPr>
+          <w:rFonts w:hint="eastAsia" w:ascii="宋体" w:hAnsi="宋体" w:eastAsia="宋体"/>
+          <w:szCs w:val="21"/>
+        </w:rPr>
+        <w:t>A．</w:t>
+      </w:r>
+      <w:r>
+        <w:rPr>
+          <w:rFonts w:hint="eastAsia" w:ascii="宋体" w:hAnsi="宋体" w:eastAsia="宋体" w:cs="宋体"/>
+          <w:spacing w:val="-6"/>
+          <w:lang w:eastAsia="zh-CN"/>
+        </w:rPr>
+        <w:t>基础设施即服务（IaaS：Infrastructure as a Service）</w:t>
+      </w:r>
+    </w:p>
+    <w:p>
+      <w:pPr>
+        <w:ind w:firstLine="320" w:firstLineChars="100"/>
+        <w:rPr>
+          <w:rFonts w:hint="default" w:ascii="宋体" w:hAnsi="宋体" w:eastAsia="宋体"/>
+          <w:szCs w:val="21"/>
+          <w:lang w:val="en-US" w:eastAsia="zh-CN"/>
+        </w:rPr>
+      </w:pPr>
       <w:r>
         <w:rPr>
           <w:rFonts w:ascii="宋体" w:hAnsi="宋体" w:eastAsia="宋体"/>
           <w:szCs w:val="21"/>
         </w:rPr>
-        <w:tab/>
-      </w:r>
-      <w:r>
-        <w:rPr>
-          <w:rFonts w:ascii="宋体" w:hAnsi="宋体" w:eastAsia="宋体"/>
-          <w:szCs w:val="21"/>
-        </w:rPr>
-        <w:tab/>
+        <w:t>B</w:t>
       </w:r>
       <w:r>
         <w:rPr>
           <w:rFonts w:hint="eastAsia" w:ascii="宋体" w:hAnsi="宋体" w:eastAsia="宋体"/>
           <w:szCs w:val="21"/>
-          <w:lang w:val="en-US" w:eastAsia="zh-CN"/>
-        </w:rPr>
-        <w:t xml:space="preserve">    </w:t>
-      </w:r>
-      <w:r>
-        <w:rPr>
-          <w:rFonts w:ascii="宋体" w:hAnsi="宋体" w:eastAsia="宋体"/>
-          <w:szCs w:val="21"/>
-        </w:rPr>
-        <w:tab/>
-      </w:r>
-      <w:r>
-        <w:rPr>
-          <w:rFonts w:ascii="宋体" w:hAnsi="宋体" w:eastAsia="宋体"/>
-          <w:szCs w:val="21"/>
-        </w:rPr>
-        <w:tab/>
-      </w:r>
-      <w:r>
-        <w:rPr>
-          <w:rFonts w:ascii="宋体" w:hAnsi="宋体" w:eastAsia="宋体"/>
-          <w:szCs w:val="21"/>
-        </w:rPr>
-        <w:t xml:space="preserve">   B</w:t>
+        </w:rPr>
+        <w:t>．</w:t>
       </w:r>
       <w:r>
         <w:rPr>
           <w:rFonts w:hint="eastAsia" w:ascii="宋体" w:hAnsi="宋体" w:eastAsia="宋体"/>
           <w:szCs w:val="21"/>
-        </w:rPr>
-        <w:t>．</w:t>
-      </w:r>
-      <w:r>
-        <w:rPr>
-          <w:rFonts w:hint="eastAsia" w:ascii="宋体" w:hAnsi="宋体" w:eastAsia="宋体"/>
-          <w:szCs w:val="21"/>
-          <w:lang w:val="en-US" w:eastAsia="zh-CN"/>
-        </w:rPr>
-        <w:t>分布式桌面系统</w:t>
-      </w:r>
-    </w:p>
-    <w:p>
-      <w:pPr>
-        <w:ind w:firstLine="320" w:firstLineChars="100"/>
-        <w:rPr>
-          <w:rFonts w:hint="eastAsia" w:ascii="宋体" w:hAnsi="宋体" w:eastAsia="宋体"/>
-          <w:szCs w:val="21"/>
-          <w:lang w:val="en-US" w:eastAsia="zh-CN"/>
-        </w:rPr>
-      </w:pPr>
-      <w:r>
-        <w:rPr>
-          <w:rFonts w:hint="eastAsia" w:ascii="宋体" w:hAnsi="宋体" w:eastAsia="宋体"/>
-          <w:szCs w:val="21"/>
-        </w:rPr>
-        <w:t>C．</w:t>
+          <w:lang w:val="en-US" w:eastAsia="zh-CN"/>
+        </w:rPr>
+        <w:t>软件</w:t>
       </w:r>
       <w:r>
         <w:rPr>
@@ -2333,109 +2609,23 @@
           <w:spacing w:val="-6"/>
           <w:lang w:eastAsia="zh-CN"/>
         </w:rPr>
-        <w:t>虚拟桌面</w:t>
-      </w:r>
-      <w:r>
-        <w:rPr>
-          <w:rFonts w:ascii="宋体" w:hAnsi="宋体" w:eastAsia="宋体"/>
-          <w:szCs w:val="21"/>
-        </w:rPr>
-        <w:tab/>
-      </w:r>
-      <w:r>
-        <w:rPr>
-          <w:rFonts w:ascii="宋体" w:hAnsi="宋体" w:eastAsia="宋体"/>
-          <w:szCs w:val="21"/>
-        </w:rPr>
-        <w:tab/>
-      </w:r>
-      <w:r>
-        <w:rPr>
-          <w:rFonts w:ascii="宋体" w:hAnsi="宋体" w:eastAsia="宋体"/>
-          <w:szCs w:val="21"/>
-        </w:rPr>
-        <w:t xml:space="preserve"> </w:t>
-      </w:r>
-      <w:r>
-        <w:rPr>
-          <w:rFonts w:ascii="宋体" w:hAnsi="宋体" w:eastAsia="宋体"/>
-          <w:szCs w:val="21"/>
-        </w:rPr>
-        <w:tab/>
-      </w:r>
-      <w:r>
-        <w:rPr>
-          <w:rFonts w:ascii="宋体" w:hAnsi="宋体" w:eastAsia="宋体"/>
-          <w:szCs w:val="21"/>
-        </w:rPr>
-        <w:tab/>
-      </w:r>
-      <w:r>
-        <w:rPr>
-          <w:rFonts w:ascii="宋体" w:hAnsi="宋体" w:eastAsia="宋体"/>
-          <w:szCs w:val="21"/>
-        </w:rPr>
-        <w:tab/>
-      </w:r>
-      <w:r>
-        <w:rPr>
-          <w:rFonts w:ascii="宋体" w:hAnsi="宋体" w:eastAsia="宋体"/>
-          <w:szCs w:val="21"/>
-        </w:rPr>
-        <w:tab/>
-      </w:r>
-      <w:r>
-        <w:rPr>
-          <w:rFonts w:ascii="宋体" w:hAnsi="宋体" w:eastAsia="宋体"/>
-          <w:szCs w:val="21"/>
-        </w:rPr>
-        <w:t xml:space="preserve">   D</w:t>
-      </w:r>
-      <w:r>
+        <w:t>即服务（SaaS：Software as a Service）</w:t>
+      </w:r>
+    </w:p>
+    <w:p>
+      <w:pPr>
+        <w:ind w:firstLine="320" w:firstLineChars="100"/>
         <w:rPr>
           <w:rFonts w:hint="eastAsia" w:ascii="宋体" w:hAnsi="宋体" w:eastAsia="宋体"/>
           <w:szCs w:val="21"/>
         </w:rPr>
-        <w:t>．</w:t>
-      </w:r>
+      </w:pPr>
       <w:r>
         <w:rPr>
           <w:rFonts w:hint="eastAsia" w:ascii="宋体" w:hAnsi="宋体" w:eastAsia="宋体"/>
           <w:szCs w:val="21"/>
-          <w:lang w:val="en-US" w:eastAsia="zh-CN"/>
-        </w:rPr>
-        <w:t>综合办公虚拟机</w:t>
-      </w:r>
-    </w:p>
-    <w:p>
-      <w:pPr>
-        <w:rPr>
-          <w:rFonts w:hint="eastAsia" w:ascii="宋体" w:hAnsi="宋体" w:eastAsia="宋体"/>
-          <w:szCs w:val="21"/>
-        </w:rPr>
-      </w:pPr>
-      <w:r>
-        <w:rPr>
-          <w:rFonts w:hint="eastAsia" w:ascii="宋体" w:hAnsi="宋体" w:eastAsia="宋体"/>
-          <w:szCs w:val="21"/>
-          <w:lang w:val="en-US" w:eastAsia="zh-CN"/>
-        </w:rPr>
-        <w:t>12</w:t>
-      </w:r>
-      <w:r>
-        <w:rPr>
-          <w:rFonts w:hint="eastAsia" w:ascii="宋体" w:hAnsi="宋体" w:eastAsia="宋体"/>
-          <w:szCs w:val="21"/>
-        </w:rPr>
-        <w:t>.</w:t>
-      </w:r>
-      <w:r>
-        <w:rPr>
-          <w:rFonts w:hint="eastAsia" w:ascii="宋体" w:hAnsi="宋体" w:eastAsia="宋体" w:cs="宋体"/>
-          <w:spacing w:val="-6"/>
-          <w:lang w:eastAsia="zh-CN"/>
-        </w:rPr>
-        <w:t>美国国家标准与技术研究院的云模型具有</w:t>
+        </w:rPr>
+        <w:t>C．</w:t>
       </w:r>
       <w:r>
         <w:rPr>
@@ -2443,101 +2633,118 @@
           <w:spacing w:val="-6"/>
           <w:lang w:eastAsia="zh-CN"/>
         </w:rPr>
-        <w:t>三种服务模型</w:t>
-      </w:r>
-      <w:r>
-        <w:rPr>
-          <w:rFonts w:hint="eastAsia" w:ascii="宋体" w:hAnsi="宋体" w:eastAsia="宋体" w:cs="宋体"/>
+        <w:t>平台即服务（PaaS：Platform as a Service）</w:t>
+      </w:r>
+    </w:p>
+    <w:p>
+      <w:pPr>
+        <w:ind w:firstLine="320" w:firstLineChars="100"/>
+        <w:rPr>
+          <w:rFonts w:hint="default" w:ascii="宋体" w:hAnsi="宋体" w:eastAsia="宋体"/>
+          <w:szCs w:val="21"/>
+          <w:lang w:val="en-US" w:eastAsia="zh-CN"/>
+        </w:rPr>
+      </w:pPr>
+      <w:r>
+        <w:rPr>
+          <w:rFonts w:ascii="宋体" w:hAnsi="宋体" w:eastAsia="宋体"/>
+          <w:szCs w:val="21"/>
+        </w:rPr>
+        <w:t>D</w:t>
+      </w:r>
+      <w:r>
+        <w:rPr>
+          <w:rFonts w:hint="eastAsia" w:ascii="宋体" w:hAnsi="宋体" w:eastAsia="宋体"/>
+          <w:szCs w:val="21"/>
+        </w:rPr>
+        <w:t>．</w:t>
+      </w:r>
+      <w:r>
+        <w:rPr>
+          <w:rFonts w:hint="eastAsia" w:ascii="宋体" w:hAnsi="宋体" w:eastAsia="宋体"/>
+          <w:szCs w:val="21"/>
+          <w:u w:val="single"/>
+          <w:lang w:val="en-US" w:eastAsia="zh-CN"/>
+        </w:rPr>
+        <w:t>框架即服务</w:t>
+      </w:r>
+      <w:r>
+        <w:rPr>
+          <w:rFonts w:ascii="宋体" w:hAnsi="宋体" w:eastAsia="宋体" w:cs="宋体"/>
           <w:spacing w:val="-6"/>
+          <w:u w:val="single"/>
           <w:lang w:eastAsia="zh-CN"/>
         </w:rPr>
-        <w:t>，</w:t>
+        <w:t>（</w:t>
       </w:r>
       <w:r>
         <w:rPr>
           <w:rFonts w:hint="eastAsia" w:ascii="宋体" w:hAnsi="宋体" w:eastAsia="宋体" w:cs="宋体"/>
           <w:spacing w:val="-6"/>
-          <w:lang w:val="en-US" w:eastAsia="zh-CN"/>
-        </w:rPr>
-        <w:t>不包括</w:t>
-      </w:r>
+          <w:u w:val="single"/>
+          <w:lang w:val="en-US" w:eastAsia="zh-CN"/>
+        </w:rPr>
+        <w:t>F</w:t>
+      </w:r>
+      <w:r>
+        <w:rPr>
+          <w:rFonts w:ascii="宋体" w:hAnsi="宋体" w:eastAsia="宋体" w:cs="宋体"/>
+          <w:spacing w:val="-6"/>
+          <w:u w:val="single"/>
+          <w:lang w:eastAsia="zh-CN"/>
+        </w:rPr>
+        <w:t>aaS：</w:t>
+      </w:r>
+      <w:r>
+        <w:rPr>
+          <w:rFonts w:hint="eastAsia" w:ascii="宋体" w:hAnsi="宋体" w:eastAsia="宋体" w:cs="宋体"/>
+          <w:spacing w:val="-6"/>
+          <w:u w:val="single"/>
+          <w:lang w:val="en-US" w:eastAsia="zh-CN"/>
+        </w:rPr>
+        <w:t>F</w:t>
+      </w:r>
+      <w:r>
+        <w:rPr>
+          <w:rFonts w:hint="eastAsia" w:ascii="宋体" w:hAnsi="宋体" w:eastAsia="宋体" w:cs="宋体"/>
+          <w:spacing w:val="-6"/>
+          <w:u w:val="single"/>
+          <w:lang w:eastAsia="zh-CN"/>
+        </w:rPr>
+        <w:t>ramework</w:t>
+      </w:r>
+      <w:r>
+        <w:rPr>
+          <w:rFonts w:ascii="宋体" w:hAnsi="宋体" w:eastAsia="宋体" w:cs="宋体"/>
+          <w:spacing w:val="-6"/>
+          <w:u w:val="single"/>
+          <w:lang w:eastAsia="zh-CN"/>
+        </w:rPr>
+        <w:t xml:space="preserve"> as a Service）</w:t>
+      </w:r>
+    </w:p>
+    <w:p>
+      <w:pPr>
+        <w:rPr>
+          <w:rFonts w:hint="default" w:ascii="宋体" w:hAnsi="宋体" w:eastAsia="宋体" w:cs="宋体"/>
+          <w:spacing w:val="-6"/>
+          <w:lang w:val="en-US" w:eastAsia="zh-CN"/>
+        </w:rPr>
+      </w:pPr>
       <w:r>
         <w:rPr>
           <w:rFonts w:hint="eastAsia" w:ascii="宋体" w:hAnsi="宋体" w:eastAsia="宋体"/>
           <w:szCs w:val="21"/>
-        </w:rPr>
-        <w:t xml:space="preserve">（ </w:t>
-      </w:r>
-      <w:r>
-        <w:rPr>
-          <w:rFonts w:ascii="宋体" w:hAnsi="宋体" w:eastAsia="宋体"/>
-          <w:szCs w:val="21"/>
-        </w:rPr>
-        <w:t xml:space="preserve">    </w:t>
+          <w:lang w:val="en-US" w:eastAsia="zh-CN"/>
+        </w:rPr>
+        <w:t>13</w:t>
       </w:r>
       <w:r>
         <w:rPr>
           <w:rFonts w:hint="eastAsia" w:ascii="宋体" w:hAnsi="宋体" w:eastAsia="宋体"/>
           <w:szCs w:val="21"/>
         </w:rPr>
-        <w:t>）。</w:t>
-      </w:r>
-    </w:p>
-    <w:p>
-      <w:pPr>
-        <w:ind w:firstLine="320" w:firstLineChars="100"/>
-        <w:rPr>
-          <w:rFonts w:hint="default" w:ascii="宋体" w:hAnsi="宋体" w:eastAsia="宋体"/>
-          <w:szCs w:val="21"/>
-          <w:lang w:val="en-US" w:eastAsia="zh-CN"/>
-        </w:rPr>
-      </w:pPr>
-      <w:r>
-        <w:rPr>
-          <w:rFonts w:hint="eastAsia" w:ascii="宋体" w:hAnsi="宋体" w:eastAsia="宋体"/>
-          <w:szCs w:val="21"/>
-        </w:rPr>
-        <w:t>A．</w:t>
-      </w:r>
-      <w:r>
-        <w:rPr>
-          <w:rFonts w:hint="eastAsia" w:ascii="宋体" w:hAnsi="宋体" w:eastAsia="宋体" w:cs="宋体"/>
-          <w:spacing w:val="-6"/>
-          <w:lang w:eastAsia="zh-CN"/>
-        </w:rPr>
-        <w:t>基础设施即服务（IaaS：Infrastructure as a Service）</w:t>
-      </w:r>
-    </w:p>
-    <w:p>
-      <w:pPr>
-        <w:ind w:firstLine="320" w:firstLineChars="100"/>
-        <w:rPr>
-          <w:rFonts w:hint="default" w:ascii="宋体" w:hAnsi="宋体" w:eastAsia="宋体"/>
-          <w:szCs w:val="21"/>
-          <w:lang w:val="en-US" w:eastAsia="zh-CN"/>
-        </w:rPr>
-      </w:pPr>
-      <w:r>
-        <w:rPr>
-          <w:rFonts w:ascii="宋体" w:hAnsi="宋体" w:eastAsia="宋体"/>
-          <w:szCs w:val="21"/>
-        </w:rPr>
-        <w:t>B</w:t>
-      </w:r>
-      <w:r>
-        <w:rPr>
-          <w:rFonts w:hint="eastAsia" w:ascii="宋体" w:hAnsi="宋体" w:eastAsia="宋体"/>
-          <w:szCs w:val="21"/>
-        </w:rPr>
-        <w:t>．</w:t>
-      </w:r>
-      <w:r>
-        <w:rPr>
-          <w:rFonts w:hint="eastAsia" w:ascii="宋体" w:hAnsi="宋体" w:eastAsia="宋体"/>
-          <w:szCs w:val="21"/>
-          <w:lang w:val="en-US" w:eastAsia="zh-CN"/>
-        </w:rPr>
-        <w:t>软件</w:t>
+        <w:t>.</w:t>
       </w:r>
       <w:r>
         <w:rPr>
@@ -2545,23 +2752,15 @@
           <w:spacing w:val="-6"/>
           <w:lang w:eastAsia="zh-CN"/>
         </w:rPr>
-        <w:t>即服务（SaaS：Software as a Service）</w:t>
-      </w:r>
-    </w:p>
-    <w:p>
-      <w:pPr>
-        <w:ind w:firstLine="320" w:firstLineChars="100"/>
-        <w:rPr>
-          <w:rFonts w:hint="eastAsia" w:ascii="宋体" w:hAnsi="宋体" w:eastAsia="宋体"/>
-          <w:szCs w:val="21"/>
-        </w:rPr>
-      </w:pPr>
-      <w:r>
-        <w:rPr>
-          <w:rFonts w:hint="eastAsia" w:ascii="宋体" w:hAnsi="宋体" w:eastAsia="宋体"/>
-          <w:szCs w:val="21"/>
-        </w:rPr>
-        <w:t>C．</w:t>
+        <w:t>虚拟化攻击利用的是</w:t>
+      </w:r>
+      <w:r>
+        <w:rPr>
+          <w:rFonts w:hint="eastAsia" w:ascii="宋体" w:hAnsi="宋体" w:eastAsia="宋体" w:cs="宋体"/>
+          <w:spacing w:val="-6"/>
+          <w:lang w:val="en-US" w:eastAsia="zh-CN"/>
+        </w:rPr>
+        <w:t>云计算</w:t>
       </w:r>
       <w:r>
         <w:rPr>
@@ -2569,39 +2768,15 @@
           <w:spacing w:val="-6"/>
           <w:lang w:eastAsia="zh-CN"/>
         </w:rPr>
-        <w:t>平台即服务（PaaS：Platform as a Service）</w:t>
-      </w:r>
-    </w:p>
-    <w:p>
-      <w:pPr>
-        <w:ind w:firstLine="320" w:firstLineChars="100"/>
-        <w:rPr>
-          <w:rFonts w:hint="default" w:ascii="宋体" w:hAnsi="宋体" w:eastAsia="宋体"/>
-          <w:szCs w:val="21"/>
-          <w:lang w:val="en-US" w:eastAsia="zh-CN"/>
-        </w:rPr>
-      </w:pPr>
-      <w:r>
-        <w:rPr>
-          <w:rFonts w:ascii="宋体" w:hAnsi="宋体" w:eastAsia="宋体"/>
-          <w:szCs w:val="21"/>
-        </w:rPr>
-        <w:t>D</w:t>
-      </w:r>
-      <w:r>
-        <w:rPr>
-          <w:rFonts w:hint="eastAsia" w:ascii="宋体" w:hAnsi="宋体" w:eastAsia="宋体"/>
-          <w:szCs w:val="21"/>
-        </w:rPr>
-        <w:t>．</w:t>
-      </w:r>
-      <w:r>
-        <w:rPr>
-          <w:rFonts w:hint="eastAsia" w:ascii="宋体" w:hAnsi="宋体" w:eastAsia="宋体"/>
-          <w:szCs w:val="21"/>
-          <w:lang w:val="en-US" w:eastAsia="zh-CN"/>
-        </w:rPr>
-        <w:t>框架即服务</w:t>
+        <w:t>虚拟化平台中的漏洞来危害</w:t>
+      </w:r>
+      <w:r>
+        <w:rPr>
+          <w:rFonts w:hint="eastAsia" w:ascii="宋体" w:hAnsi="宋体" w:eastAsia="宋体" w:cs="宋体"/>
+          <w:spacing w:val="-6"/>
+          <w:lang w:val="en-US" w:eastAsia="zh-CN"/>
+        </w:rPr>
+        <w:t>云计算</w:t>
       </w:r>
       <w:r>
         <w:rPr>
@@ -2609,15 +2784,45 @@
           <w:spacing w:val="-6"/>
           <w:lang w:eastAsia="zh-CN"/>
         </w:rPr>
-        <w:t>（</w:t>
-      </w:r>
-      <w:r>
-        <w:rPr>
-          <w:rFonts w:hint="eastAsia" w:ascii="宋体" w:hAnsi="宋体" w:eastAsia="宋体" w:cs="宋体"/>
-          <w:spacing w:val="-6"/>
-          <w:lang w:val="en-US" w:eastAsia="zh-CN"/>
-        </w:rPr>
-        <w:t>F</w:t>
+        <w:t>虚拟化平台的</w:t>
+      </w:r>
+      <w:r>
+        <w:rPr>
+          <w:rFonts w:hint="eastAsia" w:ascii="宋体" w:hAnsi="宋体" w:eastAsia="宋体"/>
+          <w:szCs w:val="21"/>
+        </w:rPr>
+        <w:t xml:space="preserve">（ </w:t>
+      </w:r>
+      <w:r>
+        <w:rPr>
+          <w:rFonts w:ascii="宋体" w:hAnsi="宋体" w:eastAsia="宋体"/>
+          <w:szCs w:val="21"/>
+        </w:rPr>
+        <w:t xml:space="preserve">    </w:t>
+      </w:r>
+      <w:r>
+        <w:rPr>
+          <w:rFonts w:hint="eastAsia" w:ascii="宋体" w:hAnsi="宋体" w:eastAsia="宋体"/>
+          <w:szCs w:val="21"/>
+        </w:rPr>
+        <w:t>）。</w:t>
+      </w:r>
+    </w:p>
+    <w:p>
+      <w:pPr>
+        <w:ind w:firstLine="320" w:firstLineChars="100"/>
+        <w:rPr>
+          <w:rFonts w:hint="eastAsia" w:ascii="宋体" w:hAnsi="宋体" w:eastAsia="宋体"/>
+          <w:szCs w:val="21"/>
+          <w:lang w:val="en-US" w:eastAsia="zh-CN"/>
+        </w:rPr>
+      </w:pPr>
+      <w:r>
+        <w:rPr>
+          <w:rFonts w:hint="eastAsia" w:ascii="宋体" w:hAnsi="宋体" w:eastAsia="宋体"/>
+          <w:szCs w:val="21"/>
+        </w:rPr>
+        <w:t>A．</w:t>
       </w:r>
       <w:r>
         <w:rPr>
@@ -2625,186 +2830,70 @@
           <w:spacing w:val="-6"/>
           <w:lang w:eastAsia="zh-CN"/>
         </w:rPr>
-        <w:t>aaS：</w:t>
-      </w:r>
-      <w:r>
-        <w:rPr>
-          <w:rFonts w:hint="eastAsia" w:ascii="宋体" w:hAnsi="宋体" w:eastAsia="宋体" w:cs="宋体"/>
-          <w:spacing w:val="-6"/>
-          <w:lang w:val="en-US" w:eastAsia="zh-CN"/>
-        </w:rPr>
-        <w:t>F</w:t>
-      </w:r>
-      <w:r>
-        <w:rPr>
-          <w:rFonts w:hint="eastAsia" w:ascii="宋体" w:hAnsi="宋体" w:eastAsia="宋体" w:cs="宋体"/>
-          <w:spacing w:val="-6"/>
-          <w:lang w:eastAsia="zh-CN"/>
-        </w:rPr>
-        <w:t>ramework</w:t>
-      </w:r>
-      <w:r>
-        <w:rPr>
-          <w:rFonts w:ascii="宋体" w:hAnsi="宋体" w:eastAsia="宋体" w:cs="宋体"/>
-          <w:spacing w:val="-6"/>
-          <w:lang w:eastAsia="zh-CN"/>
-        </w:rPr>
-        <w:t xml:space="preserve"> as a Service）</w:t>
-      </w:r>
-    </w:p>
-    <w:p>
-      <w:pPr>
-        <w:rPr>
-          <w:rFonts w:hint="default" w:ascii="宋体" w:hAnsi="宋体" w:eastAsia="宋体" w:cs="宋体"/>
-          <w:spacing w:val="-6"/>
-          <w:lang w:val="en-US" w:eastAsia="zh-CN"/>
-        </w:rPr>
-      </w:pPr>
+        <w:t>保密性</w:t>
+      </w:r>
       <w:r>
         <w:rPr>
           <w:rFonts w:hint="eastAsia" w:ascii="宋体" w:hAnsi="宋体" w:eastAsia="宋体"/>
           <w:szCs w:val="21"/>
           <w:lang w:val="en-US" w:eastAsia="zh-CN"/>
         </w:rPr>
-        <w:t>13</w:t>
+        <w:t xml:space="preserve"> </w:t>
+      </w:r>
+      <w:r>
+        <w:rPr>
+          <w:rFonts w:ascii="宋体" w:hAnsi="宋体" w:eastAsia="宋体"/>
+          <w:szCs w:val="21"/>
+        </w:rPr>
+        <w:tab/>
       </w:r>
       <w:r>
         <w:rPr>
           <w:rFonts w:hint="eastAsia" w:ascii="宋体" w:hAnsi="宋体" w:eastAsia="宋体"/>
           <w:szCs w:val="21"/>
-        </w:rPr>
-        <w:t>.</w:t>
-      </w:r>
-      <w:r>
-        <w:rPr>
-          <w:rFonts w:ascii="宋体" w:hAnsi="宋体" w:eastAsia="宋体" w:cs="宋体"/>
-          <w:spacing w:val="-6"/>
-          <w:lang w:eastAsia="zh-CN"/>
-        </w:rPr>
-        <w:t>虚拟化攻击利用的是</w:t>
-      </w:r>
-      <w:r>
-        <w:rPr>
-          <w:rFonts w:hint="eastAsia" w:ascii="宋体" w:hAnsi="宋体" w:eastAsia="宋体" w:cs="宋体"/>
-          <w:spacing w:val="-6"/>
-          <w:lang w:val="en-US" w:eastAsia="zh-CN"/>
-        </w:rPr>
-        <w:t>云计算</w:t>
-      </w:r>
-      <w:r>
-        <w:rPr>
-          <w:rFonts w:ascii="宋体" w:hAnsi="宋体" w:eastAsia="宋体" w:cs="宋体"/>
-          <w:spacing w:val="-6"/>
-          <w:lang w:eastAsia="zh-CN"/>
-        </w:rPr>
-        <w:t>虚拟化平台中的漏洞来危害</w:t>
-      </w:r>
-      <w:r>
-        <w:rPr>
-          <w:rFonts w:hint="eastAsia" w:ascii="宋体" w:hAnsi="宋体" w:eastAsia="宋体" w:cs="宋体"/>
-          <w:spacing w:val="-6"/>
-          <w:lang w:val="en-US" w:eastAsia="zh-CN"/>
-        </w:rPr>
-        <w:t>云计算</w:t>
-      </w:r>
-      <w:r>
-        <w:rPr>
-          <w:rFonts w:ascii="宋体" w:hAnsi="宋体" w:eastAsia="宋体" w:cs="宋体"/>
-          <w:spacing w:val="-6"/>
-          <w:lang w:eastAsia="zh-CN"/>
-        </w:rPr>
-        <w:t>虚拟化平台的</w:t>
+          <w:lang w:val="en-US" w:eastAsia="zh-CN"/>
+        </w:rPr>
+        <w:t xml:space="preserve">    </w:t>
+      </w:r>
+      <w:r>
+        <w:rPr>
+          <w:rFonts w:ascii="宋体" w:hAnsi="宋体" w:eastAsia="宋体"/>
+          <w:szCs w:val="21"/>
+        </w:rPr>
+        <w:t xml:space="preserve"> </w:t>
+      </w:r>
+      <w:r>
+        <w:rPr>
+          <w:rFonts w:ascii="宋体" w:hAnsi="宋体" w:eastAsia="宋体"/>
+          <w:szCs w:val="21"/>
+          <w:u w:val="single"/>
+        </w:rPr>
+        <w:t>B</w:t>
       </w:r>
       <w:r>
         <w:rPr>
           <w:rFonts w:hint="eastAsia" w:ascii="宋体" w:hAnsi="宋体" w:eastAsia="宋体"/>
           <w:szCs w:val="21"/>
-        </w:rPr>
-        <w:t xml:space="preserve">（ </w:t>
-      </w:r>
-      <w:r>
-        <w:rPr>
-          <w:rFonts w:ascii="宋体" w:hAnsi="宋体" w:eastAsia="宋体"/>
-          <w:szCs w:val="21"/>
-        </w:rPr>
-        <w:t xml:space="preserve">    </w:t>
+          <w:u w:val="single"/>
+        </w:rPr>
+        <w:t>．</w:t>
       </w:r>
       <w:r>
         <w:rPr>
           <w:rFonts w:hint="eastAsia" w:ascii="宋体" w:hAnsi="宋体" w:eastAsia="宋体"/>
           <w:szCs w:val="21"/>
-        </w:rPr>
-        <w:t>）。</w:t>
-      </w:r>
-    </w:p>
-    <w:p>
-      <w:pPr>
-        <w:ind w:firstLine="320" w:firstLineChars="100"/>
+          <w:u w:val="single"/>
+          <w:lang w:val="en-US" w:eastAsia="zh-CN"/>
+        </w:rPr>
+        <w:t>可靠性</w:t>
+      </w:r>
+      <w:r>
         <w:rPr>
           <w:rFonts w:hint="eastAsia" w:ascii="宋体" w:hAnsi="宋体" w:eastAsia="宋体"/>
           <w:szCs w:val="21"/>
           <w:lang w:val="en-US" w:eastAsia="zh-CN"/>
         </w:rPr>
-      </w:pPr>
-      <w:r>
-        <w:rPr>
-          <w:rFonts w:hint="eastAsia" w:ascii="宋体" w:hAnsi="宋体" w:eastAsia="宋体"/>
-          <w:szCs w:val="21"/>
-        </w:rPr>
-        <w:t>A．</w:t>
-      </w:r>
-      <w:r>
-        <w:rPr>
-          <w:rFonts w:ascii="宋体" w:hAnsi="宋体" w:eastAsia="宋体" w:cs="宋体"/>
-          <w:spacing w:val="-6"/>
-          <w:lang w:eastAsia="zh-CN"/>
-        </w:rPr>
-        <w:t>保密性</w:t>
-      </w:r>
-      <w:r>
-        <w:rPr>
-          <w:rFonts w:hint="eastAsia" w:ascii="宋体" w:hAnsi="宋体" w:eastAsia="宋体"/>
-          <w:szCs w:val="21"/>
-          <w:lang w:val="en-US" w:eastAsia="zh-CN"/>
-        </w:rPr>
-        <w:t xml:space="preserve"> </w:t>
-      </w:r>
-      <w:r>
-        <w:rPr>
-          <w:rFonts w:ascii="宋体" w:hAnsi="宋体" w:eastAsia="宋体"/>
-          <w:szCs w:val="21"/>
-        </w:rPr>
-        <w:tab/>
-      </w:r>
-      <w:r>
-        <w:rPr>
-          <w:rFonts w:hint="eastAsia" w:ascii="宋体" w:hAnsi="宋体" w:eastAsia="宋体"/>
-          <w:szCs w:val="21"/>
-          <w:lang w:val="en-US" w:eastAsia="zh-CN"/>
-        </w:rPr>
-        <w:t xml:space="preserve">    </w:t>
-      </w:r>
-      <w:r>
-        <w:rPr>
-          <w:rFonts w:ascii="宋体" w:hAnsi="宋体" w:eastAsia="宋体"/>
-          <w:szCs w:val="21"/>
-        </w:rPr>
-        <w:t xml:space="preserve"> B</w:t>
-      </w:r>
-      <w:r>
-        <w:rPr>
-          <w:rFonts w:hint="eastAsia" w:ascii="宋体" w:hAnsi="宋体" w:eastAsia="宋体"/>
-          <w:szCs w:val="21"/>
-        </w:rPr>
-        <w:t>．</w:t>
-      </w:r>
-      <w:r>
-        <w:rPr>
-          <w:rFonts w:hint="eastAsia" w:ascii="宋体" w:hAnsi="宋体" w:eastAsia="宋体"/>
-          <w:szCs w:val="21"/>
-          <w:lang w:val="en-US" w:eastAsia="zh-CN"/>
-        </w:rPr>
-        <w:t xml:space="preserve">可靠性   </w:t>
+        <w:t xml:space="preserve">   </w:t>
       </w:r>
       <w:r>
         <w:rPr>
@@ -4198,36 +4287,7 @@
           <w:rFonts w:ascii="宋体" w:hAnsi="宋体" w:eastAsia="宋体"/>
           <w:szCs w:val="21"/>
         </w:rPr>
-        <w:t>____________</w:t>
-      </w:r>
-      <w:r>
-        <w:rPr>
-          <w:rFonts w:hint="eastAsia" w:ascii="宋体" w:hAnsi="宋体" w:eastAsia="宋体"/>
-          <w:szCs w:val="21"/>
-        </w:rPr>
-        <w:t>。</w:t>
-      </w:r>
-    </w:p>
-    <w:p>
-      <w:pPr>
-        <w:rPr>
-          <w:rFonts w:hint="eastAsia" w:ascii="宋体" w:hAnsi="宋体" w:eastAsia="宋体"/>
-          <w:szCs w:val="21"/>
-        </w:rPr>
-      </w:pPr>
-      <w:r>
-        <w:rPr>
-          <w:rFonts w:ascii="宋体" w:hAnsi="宋体" w:eastAsia="宋体"/>
-          <w:szCs w:val="21"/>
-        </w:rPr>
-        <w:t>2</w:t>
-      </w:r>
-      <w:r>
-        <w:rPr>
-          <w:rFonts w:hint="eastAsia" w:ascii="宋体" w:hAnsi="宋体" w:eastAsia="宋体"/>
-          <w:szCs w:val="21"/>
-        </w:rPr>
-        <w:t>.</w:t>
+        <w:t>__</w:t>
       </w:r>
       <w:r>
         <w:rPr>
@@ -4235,37 +4295,22 @@
           <w:spacing w:val="-6"/>
           <w:lang w:eastAsia="zh-CN"/>
         </w:rPr>
-        <w:t>云计算架构中</w:t>
-      </w:r>
-      <w:r>
-        <w:rPr>
-          <w:rFonts w:hint="eastAsia" w:ascii="宋体" w:hAnsi="宋体" w:eastAsia="宋体" w:cs="宋体"/>
-          <w:spacing w:val="-6"/>
-          <w:lang w:val="en-US" w:eastAsia="zh-CN"/>
-        </w:rPr>
-        <w:t>存在</w:t>
-      </w:r>
-      <w:r>
-        <w:rPr>
-          <w:rFonts w:hint="eastAsia" w:ascii="宋体" w:hAnsi="宋体" w:eastAsia="宋体"/>
-          <w:szCs w:val="21"/>
-        </w:rPr>
-        <w:t>_</w:t>
-      </w:r>
-      <w:r>
-        <w:rPr>
-          <w:rFonts w:ascii="宋体" w:hAnsi="宋体" w:eastAsia="宋体"/>
-          <w:szCs w:val="21"/>
-        </w:rPr>
-        <w:t>____________</w:t>
-      </w:r>
-      <w:r>
-        <w:rPr>
-          <w:rFonts w:hint="eastAsia" w:ascii="宋体" w:hAnsi="宋体" w:eastAsia="宋体" w:cs="宋体"/>
+        <w:t>IT</w:t>
+      </w:r>
+      <w:r>
+        <w:rPr>
+          <w:rFonts w:hint="default" w:ascii="宋体" w:hAnsi="宋体" w:eastAsia="宋体" w:cs="宋体"/>
           <w:spacing w:val="-6"/>
           <w:lang w:eastAsia="zh-CN"/>
         </w:rPr>
-        <w:t>和云服务用户这一对IT资源实体</w:t>
+        <w:t>资源</w:t>
+      </w:r>
+      <w:r>
+        <w:rPr>
+          <w:rFonts w:ascii="宋体" w:hAnsi="宋体" w:eastAsia="宋体"/>
+          <w:szCs w:val="21"/>
+        </w:rPr>
+        <w:t>__________</w:t>
       </w:r>
       <w:r>
         <w:rPr>
@@ -4277,26 +4322,69 @@
     </w:p>
     <w:p>
       <w:pPr>
+        <w:rPr>
+          <w:rFonts w:hint="eastAsia" w:ascii="宋体" w:hAnsi="宋体" w:eastAsia="宋体"/>
+          <w:szCs w:val="21"/>
+        </w:rPr>
+      </w:pPr>
+      <w:r>
+        <w:rPr>
+          <w:rFonts w:ascii="宋体" w:hAnsi="宋体" w:eastAsia="宋体"/>
+          <w:szCs w:val="21"/>
+        </w:rPr>
+        <w:t>2</w:t>
+      </w:r>
+      <w:r>
+        <w:rPr>
+          <w:rFonts w:hint="eastAsia" w:ascii="宋体" w:hAnsi="宋体" w:eastAsia="宋体"/>
+          <w:szCs w:val="21"/>
+        </w:rPr>
+        <w:t>.</w:t>
+      </w:r>
+      <w:r>
         <w:rPr>
           <w:rFonts w:hint="eastAsia" w:ascii="宋体" w:hAnsi="宋体" w:eastAsia="宋体" w:cs="宋体"/>
           <w:spacing w:val="-6"/>
           <w:lang w:eastAsia="zh-CN"/>
         </w:rPr>
-      </w:pPr>
+        <w:t>云计算架构中</w:t>
+      </w:r>
+      <w:r>
+        <w:rPr>
+          <w:rFonts w:hint="eastAsia" w:ascii="宋体" w:hAnsi="宋体" w:eastAsia="宋体" w:cs="宋体"/>
+          <w:spacing w:val="-6"/>
+          <w:lang w:val="en-US" w:eastAsia="zh-CN"/>
+        </w:rPr>
+        <w:t>存在</w:t>
+      </w:r>
       <w:r>
         <w:rPr>
           <w:rFonts w:hint="eastAsia" w:ascii="宋体" w:hAnsi="宋体" w:eastAsia="宋体"/>
           <w:szCs w:val="21"/>
-          <w:lang w:val="en-US" w:eastAsia="zh-CN"/>
-        </w:rPr>
-        <w:t>3</w:t>
-      </w:r>
-      <w:r>
-        <w:rPr>
-          <w:rFonts w:hint="eastAsia" w:ascii="宋体" w:hAnsi="宋体" w:eastAsia="宋体"/>
-          <w:szCs w:val="21"/>
-        </w:rPr>
-        <w:t>.</w:t>
+        </w:rPr>
+        <w:t>_</w:t>
+      </w:r>
+      <w:r>
+        <w:rPr>
+          <w:rFonts w:ascii="宋体" w:hAnsi="宋体" w:eastAsia="宋体"/>
+          <w:szCs w:val="21"/>
+        </w:rPr>
+        <w:t>_</w:t>
+      </w:r>
+      <w:r>
+        <w:rPr>
+          <w:rFonts w:hint="eastAsia" w:ascii="宋体" w:hAnsi="宋体"/>
+          <w:szCs w:val="21"/>
+          <w:lang w:val="en-US" w:eastAsia="zh-CN"/>
+        </w:rPr>
+        <w:t>云服务</w:t>
+      </w:r>
+      <w:r>
+        <w:rPr>
+          <w:rFonts w:ascii="宋体" w:hAnsi="宋体" w:eastAsia="宋体"/>
+          <w:szCs w:val="21"/>
+        </w:rPr>
+        <w:t>___________</w:t>
       </w:r>
       <w:r>
         <w:rPr>
@@ -4304,6 +4392,45 @@
           <w:spacing w:val="-6"/>
           <w:lang w:eastAsia="zh-CN"/>
         </w:rPr>
+        <w:t>和云服务用户这一对IT资源实体</w:t>
+      </w:r>
+      <w:r>
+        <w:rPr>
+          <w:rFonts w:hint="eastAsia" w:ascii="宋体" w:hAnsi="宋体" w:eastAsia="宋体"/>
+          <w:szCs w:val="21"/>
+        </w:rPr>
+        <w:t>。</w:t>
+      </w:r>
+    </w:p>
+    <w:p>
+      <w:pPr>
+        <w:rPr>
+          <w:rFonts w:hint="eastAsia" w:ascii="宋体" w:hAnsi="宋体" w:eastAsia="宋体" w:cs="宋体"/>
+          <w:spacing w:val="-6"/>
+          <w:lang w:eastAsia="zh-CN"/>
+        </w:rPr>
+      </w:pPr>
+      <w:r>
+        <w:rPr>
+          <w:rFonts w:hint="eastAsia" w:ascii="宋体" w:hAnsi="宋体" w:eastAsia="宋体"/>
+          <w:szCs w:val="21"/>
+          <w:lang w:val="en-US" w:eastAsia="zh-CN"/>
+        </w:rPr>
+        <w:t>3</w:t>
+      </w:r>
+      <w:r>
+        <w:rPr>
+          <w:rFonts w:hint="eastAsia" w:ascii="宋体" w:hAnsi="宋体" w:eastAsia="宋体"/>
+          <w:szCs w:val="21"/>
+        </w:rPr>
+        <w:t>.</w:t>
+      </w:r>
+      <w:r>
+        <w:rPr>
+          <w:rFonts w:hint="eastAsia" w:ascii="宋体" w:hAnsi="宋体" w:eastAsia="宋体" w:cs="宋体"/>
+          <w:spacing w:val="-6"/>
+          <w:lang w:eastAsia="zh-CN"/>
+        </w:rPr>
         <w:t>云计算虚拟化技术将云系统的服务和底层资源抽象为</w:t>
       </w:r>
       <w:r>
@@ -4318,7 +4445,22 @@
           <w:rFonts w:ascii="宋体" w:hAnsi="宋体" w:eastAsia="宋体"/>
           <w:szCs w:val="21"/>
         </w:rPr>
-        <w:t>____________</w:t>
+        <w:t>_____</w:t>
+      </w:r>
+      <w:r>
+        <w:rPr>
+          <w:rFonts w:hint="eastAsia" w:ascii="宋体" w:hAnsi="宋体"/>
+          <w:szCs w:val="21"/>
+          <w:lang w:val="en-US" w:eastAsia="zh-CN"/>
+        </w:rPr>
+        <w:t>逻辑</w:t>
+      </w:r>
+      <w:r>
+        <w:rPr>
+          <w:rFonts w:ascii="宋体" w:hAnsi="宋体" w:eastAsia="宋体"/>
+          <w:szCs w:val="21"/>
+        </w:rPr>
+        <w:t>_______</w:t>
       </w:r>
       <w:r>
         <w:rPr>
@@ -4371,7 +4513,22 @@
           <w:rFonts w:ascii="宋体" w:hAnsi="宋体" w:eastAsia="宋体"/>
           <w:szCs w:val="21"/>
         </w:rPr>
-        <w:t>____________</w:t>
+        <w:t>____</w:t>
+      </w:r>
+      <w:r>
+        <w:rPr>
+          <w:rFonts w:hint="eastAsia" w:ascii="宋体" w:hAnsi="宋体"/>
+          <w:szCs w:val="21"/>
+          <w:lang w:val="en-US" w:eastAsia="zh-CN"/>
+        </w:rPr>
+        <w:t>设计模式</w:t>
+      </w:r>
+      <w:r>
+        <w:rPr>
+          <w:rFonts w:ascii="宋体" w:hAnsi="宋体" w:eastAsia="宋体"/>
+          <w:szCs w:val="21"/>
+        </w:rPr>
+        <w:t>________</w:t>
       </w:r>
       <w:r>
         <w:rPr>
@@ -4440,7 +4597,22 @@
           <w:rFonts w:ascii="宋体" w:hAnsi="宋体" w:eastAsia="宋体"/>
           <w:szCs w:val="21"/>
         </w:rPr>
-        <w:t>____________</w:t>
+        <w:t>__</w:t>
+      </w:r>
+      <w:r>
+        <w:rPr>
+          <w:rFonts w:hint="eastAsia" w:ascii="宋体" w:hAnsi="宋体" w:eastAsia="宋体" w:cs="宋体"/>
+          <w:spacing w:val="-6"/>
+          <w:lang w:eastAsia="zh-CN"/>
+        </w:rPr>
+        <w:t>云应用软件层</w:t>
+      </w:r>
+      <w:r>
+        <w:rPr>
+          <w:rFonts w:ascii="宋体" w:hAnsi="宋体" w:eastAsia="宋体"/>
+          <w:szCs w:val="21"/>
+        </w:rPr>
+        <w:t>__________</w:t>
       </w:r>
       <w:r>
         <w:rPr>
@@ -4510,7 +4682,22 @@
           <w:rFonts w:ascii="宋体" w:hAnsi="宋体" w:eastAsia="宋体"/>
           <w:szCs w:val="21"/>
         </w:rPr>
-        <w:t>____________</w:t>
+        <w:t>__</w:t>
+      </w:r>
+      <w:r>
+        <w:rPr>
+          <w:rFonts w:hint="default" w:ascii="宋体" w:hAnsi="宋体" w:eastAsia="宋体" w:cs="宋体"/>
+          <w:spacing w:val="-6"/>
+          <w:lang w:eastAsia="zh-CN"/>
+        </w:rPr>
+        <w:t>资源</w:t>
+      </w:r>
+      <w:r>
+        <w:rPr>
+          <w:rFonts w:ascii="宋体" w:hAnsi="宋体" w:eastAsia="宋体"/>
+          <w:szCs w:val="21"/>
+        </w:rPr>
+        <w:t>__________</w:t>
       </w:r>
       <w:r>
         <w:rPr>
@@ -4604,7 +4791,22 @@
           <w:rFonts w:ascii="宋体" w:hAnsi="宋体" w:eastAsia="宋体"/>
           <w:szCs w:val="21"/>
         </w:rPr>
-        <w:t>____________</w:t>
+        <w:t>___</w:t>
+      </w:r>
+      <w:r>
+        <w:rPr>
+          <w:rFonts w:hint="default" w:ascii="宋体" w:hAnsi="宋体" w:eastAsia="宋体" w:cs="宋体"/>
+          <w:spacing w:val="-6"/>
+          <w:lang w:eastAsia="zh-CN"/>
+        </w:rPr>
+        <w:t>密钥</w:t>
+      </w:r>
+      <w:r>
+        <w:rPr>
+          <w:rFonts w:ascii="宋体" w:hAnsi="宋体" w:eastAsia="宋体"/>
+          <w:szCs w:val="21"/>
+        </w:rPr>
+        <w:t>_________</w:t>
       </w:r>
       <w:r>
         <w:rPr>
@@ -4666,7 +4868,22 @@
           <w:rFonts w:ascii="宋体" w:hAnsi="宋体" w:eastAsia="宋体"/>
           <w:szCs w:val="21"/>
         </w:rPr>
-        <w:t>____________</w:t>
+        <w:t>__</w:t>
+      </w:r>
+      <w:r>
+        <w:rPr>
+          <w:rFonts w:hint="default" w:ascii="宋体" w:hAnsi="宋体" w:eastAsia="宋体" w:cs="宋体"/>
+          <w:spacing w:val="-6"/>
+          <w:lang w:eastAsia="zh-CN"/>
+        </w:rPr>
+        <w:t>安全性</w:t>
+      </w:r>
+      <w:r>
+        <w:rPr>
+          <w:rFonts w:ascii="宋体" w:hAnsi="宋体" w:eastAsia="宋体"/>
+          <w:szCs w:val="21"/>
+        </w:rPr>
+        <w:t>__________</w:t>
       </w:r>
       <w:r>
         <w:rPr>
@@ -5459,7 +5676,22 @@
           <w:rFonts w:ascii="宋体" w:hAnsi="宋体" w:eastAsia="宋体"/>
           <w:szCs w:val="21"/>
         </w:rPr>
-        <w:t xml:space="preserve">    </w:t>
+        <w:t xml:space="preserve">  </w:t>
+      </w:r>
+      <w:r>
+        <w:rPr>
+          <w:rFonts w:hint="eastAsia" w:ascii="宋体" w:hAnsi="宋体"/>
+          <w:szCs w:val="21"/>
+          <w:lang w:val="en-US" w:eastAsia="zh-CN"/>
+        </w:rPr>
+        <w:t>F</w:t>
+      </w:r>
+      <w:r>
+        <w:rPr>
+          <w:rFonts w:ascii="宋体" w:hAnsi="宋体" w:eastAsia="宋体"/>
+          <w:szCs w:val="21"/>
+        </w:rPr>
+        <w:t xml:space="preserve">  </w:t>
       </w:r>
       <w:r>
         <w:rPr>
@@ -5550,7 +5782,22 @@
           <w:rFonts w:ascii="宋体" w:hAnsi="宋体" w:eastAsia="宋体"/>
           <w:szCs w:val="21"/>
         </w:rPr>
-        <w:t xml:space="preserve">    </w:t>
+        <w:t xml:space="preserve"> </w:t>
+      </w:r>
+      <w:r>
+        <w:rPr>
+          <w:rFonts w:hint="eastAsia" w:ascii="宋体" w:hAnsi="宋体"/>
+          <w:szCs w:val="21"/>
+          <w:lang w:val="en-US" w:eastAsia="zh-CN"/>
+        </w:rPr>
+        <w:t>T</w:t>
+      </w:r>
+      <w:r>
+        <w:rPr>
+          <w:rFonts w:ascii="宋体" w:hAnsi="宋体" w:eastAsia="宋体"/>
+          <w:szCs w:val="21"/>
+        </w:rPr>
+        <w:t xml:space="preserve">   </w:t>
       </w:r>
       <w:r>
         <w:rPr>
@@ -5604,7 +5851,22 @@
           <w:rFonts w:ascii="宋体" w:hAnsi="宋体" w:eastAsia="宋体"/>
           <w:szCs w:val="21"/>
         </w:rPr>
-        <w:t xml:space="preserve">    </w:t>
+        <w:t xml:space="preserve"> </w:t>
+      </w:r>
+      <w:r>
+        <w:rPr>
+          <w:rFonts w:hint="eastAsia" w:ascii="宋体" w:hAnsi="宋体"/>
+          <w:szCs w:val="21"/>
+          <w:lang w:val="en-US" w:eastAsia="zh-CN"/>
+        </w:rPr>
+        <w:t>T</w:t>
+      </w:r>
+      <w:r>
+        <w:rPr>
+          <w:rFonts w:ascii="宋体" w:hAnsi="宋体" w:eastAsia="宋体"/>
+          <w:szCs w:val="21"/>
+        </w:rPr>
+        <w:t xml:space="preserve">   </w:t>
       </w:r>
       <w:r>
         <w:rPr>
@@ -5664,7 +5926,22 @@
           <w:rFonts w:ascii="宋体" w:hAnsi="宋体" w:eastAsia="宋体"/>
           <w:szCs w:val="21"/>
         </w:rPr>
-        <w:t xml:space="preserve">    </w:t>
+        <w:t xml:space="preserve"> </w:t>
+      </w:r>
+      <w:r>
+        <w:rPr>
+          <w:rFonts w:hint="eastAsia" w:ascii="宋体" w:hAnsi="宋体"/>
+          <w:szCs w:val="21"/>
+          <w:lang w:val="en-US" w:eastAsia="zh-CN"/>
+        </w:rPr>
+        <w:t>T</w:t>
+      </w:r>
+      <w:r>
+        <w:rPr>
+          <w:rFonts w:ascii="宋体" w:hAnsi="宋体" w:eastAsia="宋体"/>
+          <w:szCs w:val="21"/>
+        </w:rPr>
+        <w:t xml:space="preserve">   </w:t>
       </w:r>
       <w:r>
         <w:rPr>
@@ -5733,7 +6010,22 @@
           <w:rFonts w:ascii="宋体" w:hAnsi="宋体" w:eastAsia="宋体"/>
           <w:szCs w:val="21"/>
         </w:rPr>
-        <w:t xml:space="preserve">    </w:t>
+        <w:t xml:space="preserve"> </w:t>
+      </w:r>
+      <w:r>
+        <w:rPr>
+          <w:rFonts w:hint="eastAsia" w:ascii="宋体" w:hAnsi="宋体"/>
+          <w:szCs w:val="21"/>
+          <w:lang w:val="en-US" w:eastAsia="zh-CN"/>
+        </w:rPr>
+        <w:t>X</w:t>
+      </w:r>
+      <w:r>
+        <w:rPr>
+          <w:rFonts w:ascii="宋体" w:hAnsi="宋体" w:eastAsia="宋体"/>
+          <w:szCs w:val="21"/>
+        </w:rPr>
+        <w:t xml:space="preserve">   </w:t>
       </w:r>
       <w:r>
         <w:rPr>
@@ -5794,7 +6086,22 @@
           <w:rFonts w:ascii="宋体" w:hAnsi="宋体" w:eastAsia="宋体"/>
           <w:szCs w:val="21"/>
         </w:rPr>
-        <w:t xml:space="preserve">    </w:t>
+        <w:t xml:space="preserve"> </w:t>
+      </w:r>
+      <w:r>
+        <w:rPr>
+          <w:rFonts w:hint="eastAsia" w:ascii="宋体" w:hAnsi="宋体"/>
+          <w:szCs w:val="21"/>
+          <w:lang w:val="en-US" w:eastAsia="zh-CN"/>
+        </w:rPr>
+        <w:t>F</w:t>
+      </w:r>
+      <w:r>
+        <w:rPr>
+          <w:rFonts w:ascii="宋体" w:hAnsi="宋体" w:eastAsia="宋体"/>
+          <w:szCs w:val="21"/>
+        </w:rPr>
+        <w:t xml:space="preserve">   </w:t>
       </w:r>
       <w:r>
         <w:rPr>
@@ -5888,7 +6195,22 @@
           <w:rFonts w:ascii="宋体" w:hAnsi="宋体" w:eastAsia="宋体"/>
           <w:szCs w:val="21"/>
         </w:rPr>
-        <w:t xml:space="preserve">    </w:t>
+        <w:t xml:space="preserve">  </w:t>
+      </w:r>
+      <w:r>
+        <w:rPr>
+          <w:rFonts w:hint="eastAsia" w:ascii="宋体" w:hAnsi="宋体"/>
+          <w:szCs w:val="21"/>
+          <w:lang w:val="en-US" w:eastAsia="zh-CN"/>
+        </w:rPr>
+        <w:t>F</w:t>
+      </w:r>
+      <w:r>
+        <w:rPr>
+          <w:rFonts w:ascii="宋体" w:hAnsi="宋体" w:eastAsia="宋体"/>
+          <w:szCs w:val="21"/>
+        </w:rPr>
+        <w:t xml:space="preserve">  </w:t>
       </w:r>
       <w:r>
         <w:rPr>
@@ -5911,7 +6233,17 @@
           <w:spacing w:val="-6"/>
           <w:lang w:val="en-US" w:eastAsia="zh-CN"/>
         </w:rPr>
-        <w:t>云计算在疫情中为远程教育提供了基础。</w:t>
+        <w:t>云计算在</w:t>
+      </w:r>
+      <w:bookmarkStart w:id="0" w:name="_GoBack"/>
+      <w:bookmarkEnd w:id="0"/>
+      <w:r>
+        <w:rPr>
+          <w:rFonts w:hint="eastAsia" w:ascii="宋体" w:hAnsi="宋体" w:eastAsia="宋体" w:cs="宋体"/>
+          <w:spacing w:val="-6"/>
+          <w:lang w:val="en-US" w:eastAsia="zh-CN"/>
+        </w:rPr>
+        <w:t>疫情中为远程教育提供了基础。</w:t>
       </w:r>
       <w:r>
         <w:rPr>
@@ -5933,7 +6265,22 @@
           <w:rFonts w:ascii="宋体" w:hAnsi="宋体" w:eastAsia="宋体"/>
           <w:szCs w:val="21"/>
         </w:rPr>
-        <w:t xml:space="preserve">    </w:t>
+        <w:t xml:space="preserve"> </w:t>
+      </w:r>
+      <w:r>
+        <w:rPr>
+          <w:rFonts w:hint="eastAsia" w:ascii="宋体" w:hAnsi="宋体"/>
+          <w:szCs w:val="21"/>
+          <w:lang w:val="en-US" w:eastAsia="zh-CN"/>
+        </w:rPr>
+        <w:t>T</w:t>
+      </w:r>
+      <w:r>
+        <w:rPr>
+          <w:rFonts w:ascii="宋体" w:hAnsi="宋体" w:eastAsia="宋体"/>
+          <w:szCs w:val="21"/>
+        </w:rPr>
+        <w:t xml:space="preserve">   </w:t>
       </w:r>
       <w:r>
         <w:rPr>
@@ -8522,8 +8869,6 @@
         </w:rPr>
         <w:t>。T</w:t>
       </w:r>
-      <w:bookmarkStart w:id="0" w:name="_GoBack"/>
-      <w:bookmarkEnd w:id="0"/>
     </w:p>
     <w:p>
       <w:pPr>

</xml_diff>